<commit_message>
Removed temporary Word file and updated .gitignore
</commit_message>
<xml_diff>
--- a/module-1/lantz_assignment1_2.docx
+++ b/module-1/lantz_assignment1_2.docx
@@ -111,22 +111,23 @@
           <w:rPr>
             <w:rStyle w:val="Hyperlink"/>
           </w:rPr>
-          <w:t>https://github.com/kalantz/csd-310/tree/9dad321d5f887cdd4160</w:t>
+          <w:t>https://github.com/kalantz/cs</w:t>
         </w:r>
         <w:r>
           <w:rPr>
             <w:rStyle w:val="Hyperlink"/>
           </w:rPr>
-          <w:t>3</w:t>
+          <w:t>d</w:t>
         </w:r>
         <w:r>
           <w:rPr>
             <w:rStyle w:val="Hyperlink"/>
           </w:rPr>
-          <w:t>f2dd67d5de45e7e0555/module-1</w:t>
+          <w:t>-310/tree/main</w:t>
         </w:r>
       </w:hyperlink>
     </w:p>
+    <w:p/>
     <w:p/>
     <w:sectPr>
       <w:pgSz w:w="12240" w:h="15840"/>

</xml_diff>